<commit_message>
PV on AGC. Need validation and signature.
</commit_message>
<xml_diff>
--- a/Doc/AG Constituante/PV AGC.docx
+++ b/Doc/AG Constituante/PV AGC.docx
@@ -9,16 +9,23 @@
         <w:tblLook w:val="04A0" w:firstRow="1" w:lastRow="0" w:firstColumn="1" w:lastColumn="0" w:noHBand="0" w:noVBand="1"/>
       </w:tblPr>
       <w:tblGrid>
+        <w:gridCol w:w="1271"/>
+        <w:gridCol w:w="994"/>
         <w:gridCol w:w="2265"/>
-        <w:gridCol w:w="2265"/>
-        <w:gridCol w:w="2266"/>
-        <w:gridCol w:w="2266"/>
+        <w:gridCol w:w="1277"/>
+        <w:gridCol w:w="3255"/>
       </w:tblGrid>
       <w:tr>
         <w:tc>
           <w:tcPr>
             <w:tcW w:w="9062" w:type="dxa"/>
-            <w:gridSpan w:val="4"/>
+            <w:gridSpan w:val="5"/>
+            <w:tcBorders>
+              <w:top w:val="single" w:sz="4" w:space="0" w:color="auto"/>
+              <w:left w:val="single" w:sz="4" w:space="0" w:color="auto"/>
+              <w:bottom w:val="nil"/>
+              <w:right w:val="single" w:sz="4" w:space="0" w:color="auto"/>
+            </w:tcBorders>
           </w:tcPr>
           <w:p>
             <w:pPr>
@@ -37,7 +44,13 @@
         <w:tc>
           <w:tcPr>
             <w:tcW w:w="9062" w:type="dxa"/>
-            <w:gridSpan w:val="4"/>
+            <w:gridSpan w:val="5"/>
+            <w:tcBorders>
+              <w:top w:val="nil"/>
+              <w:left w:val="single" w:sz="4" w:space="0" w:color="auto"/>
+              <w:bottom w:val="nil"/>
+              <w:right w:val="single" w:sz="4" w:space="0" w:color="auto"/>
+            </w:tcBorders>
           </w:tcPr>
           <w:p>
             <w:pPr>
@@ -97,7 +110,13 @@
         <w:tc>
           <w:tcPr>
             <w:tcW w:w="4530" w:type="dxa"/>
-            <w:gridSpan w:val="2"/>
+            <w:gridSpan w:val="3"/>
+            <w:tcBorders>
+              <w:top w:val="nil"/>
+              <w:left w:val="single" w:sz="4" w:space="0" w:color="auto"/>
+              <w:bottom w:val="single" w:sz="4" w:space="0" w:color="auto"/>
+              <w:right w:val="nil"/>
+            </w:tcBorders>
           </w:tcPr>
           <w:p/>
         </w:tc>
@@ -105,7 +124,14 @@
           <w:tcPr>
             <w:tcW w:w="4532" w:type="dxa"/>
             <w:gridSpan w:val="2"/>
-          </w:tcPr>
+            <w:tcBorders>
+              <w:top w:val="nil"/>
+              <w:left w:val="nil"/>
+              <w:bottom w:val="single" w:sz="4" w:space="0" w:color="auto"/>
+              <w:right w:val="single" w:sz="4" w:space="0" w:color="auto"/>
+            </w:tcBorders>
+          </w:tcPr>
+          <w:p/>
           <w:p/>
         </w:tc>
       </w:tr>
@@ -113,7 +139,13 @@
         <w:tc>
           <w:tcPr>
             <w:tcW w:w="4530" w:type="dxa"/>
-            <w:gridSpan w:val="2"/>
+            <w:gridSpan w:val="3"/>
+            <w:tcBorders>
+              <w:top w:val="single" w:sz="4" w:space="0" w:color="auto"/>
+              <w:left w:val="single" w:sz="4" w:space="0" w:color="auto"/>
+              <w:bottom w:val="nil"/>
+              <w:right w:val="single" w:sz="4" w:space="0" w:color="auto"/>
+            </w:tcBorders>
           </w:tcPr>
           <w:p>
             <w:pPr>
@@ -133,6 +165,12 @@
           <w:tcPr>
             <w:tcW w:w="4532" w:type="dxa"/>
             <w:gridSpan w:val="2"/>
+            <w:tcBorders>
+              <w:top w:val="single" w:sz="4" w:space="0" w:color="auto"/>
+              <w:left w:val="single" w:sz="4" w:space="0" w:color="auto"/>
+              <w:bottom w:val="nil"/>
+              <w:right w:val="single" w:sz="4" w:space="0" w:color="auto"/>
+            </w:tcBorders>
           </w:tcPr>
           <w:p>
             <w:pPr>
@@ -153,7 +191,13 @@
         <w:tc>
           <w:tcPr>
             <w:tcW w:w="4530" w:type="dxa"/>
-            <w:gridSpan w:val="2"/>
+            <w:gridSpan w:val="3"/>
+            <w:tcBorders>
+              <w:top w:val="nil"/>
+              <w:left w:val="single" w:sz="4" w:space="0" w:color="auto"/>
+              <w:bottom w:val="single" w:sz="4" w:space="0" w:color="auto"/>
+              <w:right w:val="single" w:sz="4" w:space="0" w:color="auto"/>
+            </w:tcBorders>
           </w:tcPr>
           <w:p>
             <w:pPr>
@@ -163,11 +207,25 @@
               </w:rPr>
             </w:pPr>
           </w:p>
+          <w:p>
+            <w:pPr>
+              <w:rPr>
+                <w:b/>
+                <w:u w:val="single"/>
+              </w:rPr>
+            </w:pPr>
+          </w:p>
         </w:tc>
         <w:tc>
           <w:tcPr>
             <w:tcW w:w="4532" w:type="dxa"/>
             <w:gridSpan w:val="2"/>
+            <w:tcBorders>
+              <w:top w:val="nil"/>
+              <w:left w:val="single" w:sz="4" w:space="0" w:color="auto"/>
+              <w:bottom w:val="single" w:sz="4" w:space="0" w:color="auto"/>
+              <w:right w:val="single" w:sz="4" w:space="0" w:color="auto"/>
+            </w:tcBorders>
           </w:tcPr>
           <w:p>
             <w:pPr>
@@ -183,52 +241,72 @@
         <w:tc>
           <w:tcPr>
             <w:tcW w:w="4530" w:type="dxa"/>
-            <w:gridSpan w:val="2"/>
+            <w:gridSpan w:val="3"/>
+            <w:tcBorders>
+              <w:top w:val="single" w:sz="4" w:space="0" w:color="auto"/>
+              <w:left w:val="single" w:sz="4" w:space="0" w:color="auto"/>
+              <w:bottom w:val="nil"/>
+              <w:right w:val="single" w:sz="4" w:space="0" w:color="auto"/>
+            </w:tcBorders>
           </w:tcPr>
           <w:p>
             <w:pPr>
+              <w:rPr>
+                <w:b/>
+                <w:sz w:val="28"/>
+              </w:rPr>
+            </w:pPr>
+            <w:r>
               <w:rPr>
                 <w:b/>
                 <w:sz w:val="28"/>
                 <w:u w:val="single"/>
               </w:rPr>
-            </w:pPr>
+              <w:t>Membres présents</w:t>
+            </w:r>
             <w:r>
               <w:rPr>
                 <w:b/>
                 <w:sz w:val="28"/>
                 <w:u w:val="single"/>
               </w:rPr>
-              <w:t>Membres présents</w:t>
-            </w:r>
-            <w:r>
+              <w:t> :</w:t>
+            </w:r>
+            <w:r>
+              <w:rPr>
+                <w:b/>
+                <w:sz w:val="28"/>
+              </w:rPr>
+              <w:t xml:space="preserve"> 8</w:t>
+            </w:r>
+            <w:r>
+              <w:rPr>
+                <w:b/>
+                <w:sz w:val="28"/>
+              </w:rPr>
+              <w:t xml:space="preserve"> sur 8 (100%)</w:t>
+            </w:r>
+          </w:p>
+          <w:p>
+            <w:pPr>
               <w:rPr>
                 <w:b/>
                 <w:sz w:val="28"/>
                 <w:u w:val="single"/>
               </w:rPr>
-              <w:t> :</w:t>
-            </w:r>
-            <w:r>
-              <w:rPr>
-                <w:b/>
-                <w:sz w:val="28"/>
-              </w:rPr>
-              <w:t xml:space="preserve"> 8</w:t>
-            </w:r>
-            <w:r>
-              <w:rPr>
-                <w:b/>
-                <w:sz w:val="28"/>
-              </w:rPr>
-              <w:t xml:space="preserve"> sur 8 (100%)</w:t>
-            </w:r>
+            </w:pPr>
           </w:p>
         </w:tc>
         <w:tc>
           <w:tcPr>
             <w:tcW w:w="4532" w:type="dxa"/>
             <w:gridSpan w:val="2"/>
+            <w:tcBorders>
+              <w:top w:val="single" w:sz="4" w:space="0" w:color="auto"/>
+              <w:left w:val="single" w:sz="4" w:space="0" w:color="auto"/>
+              <w:bottom w:val="nil"/>
+              <w:right w:val="single" w:sz="4" w:space="0" w:color="auto"/>
+            </w:tcBorders>
           </w:tcPr>
           <w:p>
             <w:pPr>
@@ -255,35 +333,66 @@
               <w:t> :</w:t>
             </w:r>
           </w:p>
+          <w:p>
+            <w:pPr>
+              <w:rPr>
+                <w:b/>
+                <w:sz w:val="28"/>
+                <w:u w:val="single"/>
+              </w:rPr>
+            </w:pPr>
+          </w:p>
         </w:tc>
       </w:tr>
       <w:tr>
         <w:tc>
           <w:tcPr>
             <w:tcW w:w="2265" w:type="dxa"/>
-          </w:tcPr>
-          <w:p>
-            <w:r>
-              <w:t>CESHIN David</w:t>
-            </w:r>
-            <w:r>
-              <w:t xml:space="preserve"> </w:t>
-            </w:r>
-          </w:p>
-          <w:p>
-            <w:r>
-              <w:t>GAUVRIT Axel</w:t>
-            </w:r>
-            <w:r>
-              <w:t xml:space="preserve"> </w:t>
-            </w:r>
-          </w:p>
-          <w:p>
-            <w:r>
-              <w:t>HARTMANN Luc</w:t>
-            </w:r>
-            <w:r>
-              <w:t xml:space="preserve"> </w:t>
+            <w:gridSpan w:val="2"/>
+            <w:tcBorders>
+              <w:top w:val="nil"/>
+              <w:left w:val="single" w:sz="4" w:space="0" w:color="auto"/>
+              <w:bottom w:val="nil"/>
+              <w:right w:val="nil"/>
+            </w:tcBorders>
+          </w:tcPr>
+          <w:p>
+            <w:pPr>
+              <w:rPr>
+                <w:lang w:val="en-US"/>
+              </w:rPr>
+            </w:pPr>
+            <w:r>
+              <w:rPr>
+                <w:lang w:val="en-US"/>
+              </w:rPr>
+              <w:t xml:space="preserve">CESHIN David </w:t>
+            </w:r>
+          </w:p>
+          <w:p>
+            <w:pPr>
+              <w:rPr>
+                <w:lang w:val="en-US"/>
+              </w:rPr>
+            </w:pPr>
+            <w:r>
+              <w:rPr>
+                <w:lang w:val="en-US"/>
+              </w:rPr>
+              <w:t xml:space="preserve">GAUVRIT Axel </w:t>
+            </w:r>
+          </w:p>
+          <w:p>
+            <w:pPr>
+              <w:rPr>
+                <w:lang w:val="en-US"/>
+              </w:rPr>
+            </w:pPr>
+            <w:r>
+              <w:rPr>
+                <w:lang w:val="en-US"/>
+              </w:rPr>
+              <w:t xml:space="preserve">HARTMANN Luc </w:t>
             </w:r>
           </w:p>
           <w:p>
@@ -298,29 +407,26 @@
         <w:tc>
           <w:tcPr>
             <w:tcW w:w="2265" w:type="dxa"/>
-          </w:tcPr>
-          <w:p>
-            <w:r>
-              <w:t>PLATZ Alexandre</w:t>
-            </w:r>
-            <w:r>
-              <w:t xml:space="preserve"> </w:t>
-            </w:r>
-          </w:p>
-          <w:p>
-            <w:r>
-              <w:t>RIFFLART Maxime</w:t>
-            </w:r>
-            <w:r>
-              <w:t xml:space="preserve"> </w:t>
-            </w:r>
-          </w:p>
-          <w:p>
-            <w:r>
-              <w:t>TURKO Marion</w:t>
-            </w:r>
-            <w:r>
-              <w:t xml:space="preserve"> </w:t>
+            <w:tcBorders>
+              <w:top w:val="nil"/>
+              <w:left w:val="nil"/>
+              <w:bottom w:val="nil"/>
+              <w:right w:val="single" w:sz="4" w:space="0" w:color="auto"/>
+            </w:tcBorders>
+          </w:tcPr>
+          <w:p>
+            <w:r>
+              <w:t xml:space="preserve">PLATZ Alexandre </w:t>
+            </w:r>
+          </w:p>
+          <w:p>
+            <w:r>
+              <w:t xml:space="preserve">RIFFLART Maxime </w:t>
+            </w:r>
+          </w:p>
+          <w:p>
+            <w:r>
+              <w:t xml:space="preserve">TURKO Marion </w:t>
             </w:r>
           </w:p>
           <w:p>
@@ -333,6 +439,12 @@
           <w:tcPr>
             <w:tcW w:w="4532" w:type="dxa"/>
             <w:gridSpan w:val="2"/>
+            <w:tcBorders>
+              <w:top w:val="nil"/>
+              <w:left w:val="single" w:sz="4" w:space="0" w:color="auto"/>
+              <w:bottom w:val="nil"/>
+              <w:right w:val="single" w:sz="4" w:space="0" w:color="auto"/>
+            </w:tcBorders>
           </w:tcPr>
           <w:p>
             <w:pPr>
@@ -400,6 +512,13 @@
         <w:tc>
           <w:tcPr>
             <w:tcW w:w="2265" w:type="dxa"/>
+            <w:gridSpan w:val="2"/>
+            <w:tcBorders>
+              <w:top w:val="nil"/>
+              <w:left w:val="single" w:sz="4" w:space="0" w:color="auto"/>
+              <w:bottom w:val="single" w:sz="4" w:space="0" w:color="auto"/>
+              <w:right w:val="nil"/>
+            </w:tcBorders>
           </w:tcPr>
           <w:p>
             <w:pPr>
@@ -408,16 +527,35 @@
               </w:rPr>
             </w:pPr>
           </w:p>
+          <w:p>
+            <w:pPr>
+              <w:rPr>
+                <w:b/>
+              </w:rPr>
+            </w:pPr>
+          </w:p>
         </w:tc>
         <w:tc>
           <w:tcPr>
             <w:tcW w:w="2265" w:type="dxa"/>
+            <w:tcBorders>
+              <w:top w:val="nil"/>
+              <w:left w:val="nil"/>
+              <w:bottom w:val="single" w:sz="4" w:space="0" w:color="auto"/>
+              <w:right w:val="single" w:sz="4" w:space="0" w:color="auto"/>
+            </w:tcBorders>
           </w:tcPr>
           <w:p/>
         </w:tc>
         <w:tc>
           <w:tcPr>
-            <w:tcW w:w="2266" w:type="dxa"/>
+            <w:tcW w:w="1277" w:type="dxa"/>
+            <w:tcBorders>
+              <w:top w:val="nil"/>
+              <w:left w:val="single" w:sz="4" w:space="0" w:color="auto"/>
+              <w:bottom w:val="single" w:sz="4" w:space="0" w:color="auto"/>
+              <w:right w:val="nil"/>
+            </w:tcBorders>
           </w:tcPr>
           <w:p>
             <w:pPr>
@@ -429,7 +567,13 @@
         </w:tc>
         <w:tc>
           <w:tcPr>
-            <w:tcW w:w="2266" w:type="dxa"/>
+            <w:tcW w:w="3255" w:type="dxa"/>
+            <w:tcBorders>
+              <w:top w:val="nil"/>
+              <w:left w:val="nil"/>
+              <w:bottom w:val="single" w:sz="4" w:space="0" w:color="auto"/>
+              <w:right w:val="single" w:sz="4" w:space="0" w:color="auto"/>
+            </w:tcBorders>
           </w:tcPr>
           <w:p/>
         </w:tc>
@@ -437,7 +581,13 @@
       <w:tr>
         <w:tc>
           <w:tcPr>
-            <w:tcW w:w="2265" w:type="dxa"/>
+            <w:tcW w:w="1271" w:type="dxa"/>
+            <w:tcBorders>
+              <w:top w:val="single" w:sz="4" w:space="0" w:color="auto"/>
+              <w:left w:val="single" w:sz="4" w:space="0" w:color="auto"/>
+              <w:bottom w:val="single" w:sz="4" w:space="0" w:color="auto"/>
+              <w:right w:val="nil"/>
+            </w:tcBorders>
           </w:tcPr>
           <w:p>
             <w:pPr>
@@ -445,27 +595,55 @@
                 <w:b/>
               </w:rPr>
             </w:pPr>
-            <w:r>
+          </w:p>
+          <w:p>
+            <w:pPr>
               <w:rPr>
                 <w:b/>
               </w:rPr>
+            </w:pPr>
+            <w:r>
+              <w:rPr>
+                <w:b/>
+              </w:rPr>
               <w:t>Rédigé par</w:t>
             </w:r>
           </w:p>
         </w:tc>
         <w:tc>
           <w:tcPr>
-            <w:tcW w:w="2265" w:type="dxa"/>
-          </w:tcPr>
-          <w:p>
-            <w:r>
-              <w:t>Nom + Signature</w:t>
-            </w:r>
-          </w:p>
-        </w:tc>
-        <w:tc>
-          <w:tcPr>
-            <w:tcW w:w="2266" w:type="dxa"/>
+            <w:tcW w:w="3259" w:type="dxa"/>
+            <w:gridSpan w:val="2"/>
+            <w:tcBorders>
+              <w:top w:val="single" w:sz="4" w:space="0" w:color="auto"/>
+              <w:left w:val="nil"/>
+              <w:bottom w:val="single" w:sz="4" w:space="0" w:color="auto"/>
+              <w:right w:val="single" w:sz="4" w:space="0" w:color="auto"/>
+            </w:tcBorders>
+          </w:tcPr>
+          <w:p/>
+          <w:p>
+            <w:r>
+              <w:t>GAUVRIT Axel</w:t>
+            </w:r>
+          </w:p>
+          <w:p>
+            <w:bookmarkStart w:id="0" w:name="_GoBack"/>
+            <w:bookmarkEnd w:id="0"/>
+          </w:p>
+          <w:p/>
+          <w:p/>
+          <w:p/>
+        </w:tc>
+        <w:tc>
+          <w:tcPr>
+            <w:tcW w:w="1277" w:type="dxa"/>
+            <w:tcBorders>
+              <w:top w:val="single" w:sz="4" w:space="0" w:color="auto"/>
+              <w:left w:val="single" w:sz="4" w:space="0" w:color="auto"/>
+              <w:bottom w:val="single" w:sz="4" w:space="0" w:color="auto"/>
+              <w:right w:val="nil"/>
+            </w:tcBorders>
           </w:tcPr>
           <w:p>
             <w:pPr>
@@ -473,23 +651,41 @@
                 <w:b/>
               </w:rPr>
             </w:pPr>
-            <w:r>
+          </w:p>
+          <w:p>
+            <w:pPr>
               <w:rPr>
                 <w:b/>
               </w:rPr>
+            </w:pPr>
+            <w:r>
+              <w:rPr>
+                <w:b/>
+              </w:rPr>
               <w:t>Validé par</w:t>
             </w:r>
           </w:p>
         </w:tc>
         <w:tc>
           <w:tcPr>
-            <w:tcW w:w="2266" w:type="dxa"/>
-          </w:tcPr>
-          <w:p>
-            <w:r>
-              <w:t>Nom + Signature</w:t>
-            </w:r>
-          </w:p>
+            <w:tcW w:w="3255" w:type="dxa"/>
+            <w:tcBorders>
+              <w:top w:val="single" w:sz="4" w:space="0" w:color="auto"/>
+              <w:left w:val="nil"/>
+              <w:bottom w:val="single" w:sz="4" w:space="0" w:color="auto"/>
+              <w:right w:val="single" w:sz="4" w:space="0" w:color="auto"/>
+            </w:tcBorders>
+          </w:tcPr>
+          <w:p/>
+          <w:p>
+            <w:r>
+              <w:t>RIFFLART Maxime</w:t>
+            </w:r>
+          </w:p>
+          <w:p/>
+          <w:p/>
+          <w:p/>
+          <w:p/>
         </w:tc>
       </w:tr>
     </w:tbl>
@@ -503,24 +699,32 @@
     <w:p>
       <w:pPr>
         <w:rPr>
+          <w:b/>
           <w:u w:val="single"/>
         </w:rPr>
       </w:pPr>
       <w:r>
         <w:rPr>
+          <w:b/>
           <w:u w:val="single"/>
         </w:rPr>
         <w:lastRenderedPageBreak/>
-        <w:t>Présentation de l’association</w:t>
-      </w:r>
-      <w:r>
-        <w:rPr>
-          <w:u w:val="single"/>
-        </w:rPr>
-        <w:t> :</w:t>
-      </w:r>
-    </w:p>
-    <w:p/>
+        <w:t>Présentation de l’association :</w:t>
+      </w:r>
+    </w:p>
+    <w:p>
+      <w:r>
+        <w:t xml:space="preserve">Maxime, Clément et Axel, les fondateurs du projet lors du concours </w:t>
+      </w:r>
+      <w:proofErr w:type="spellStart"/>
+      <w:r>
+        <w:t>SwitchUp</w:t>
+      </w:r>
+      <w:proofErr w:type="spellEnd"/>
+      <w:r>
+        <w:t xml:space="preserve"> Challenge, présentent brièvement le but de l’association. Par la suite, les membres présents posent leurs questions et une série de débats ont lieu. Finalement, n’ayant plus de question, l’assemblée continue.</w:t>
+      </w:r>
+    </w:p>
     <w:p/>
     <w:p/>
     <w:p>
@@ -536,20 +740,16 @@
           <w:b/>
           <w:u w:val="single"/>
         </w:rPr>
-        <w:t>Lecture des statuts</w:t>
-      </w:r>
-      <w:r>
-        <w:rPr>
-          <w:b/>
-          <w:u w:val="single"/>
-        </w:rPr>
-        <w:t> :</w:t>
+        <w:t>Lecture des statuts :</w:t>
       </w:r>
     </w:p>
     <w:p>
       <w:pPr>
         <w:spacing w:after="0" w:line="240" w:lineRule="auto"/>
       </w:pPr>
+      <w:r>
+        <w:t>Le président lit les statuts aux membres présent. Les particularités sont expliquées et les membres sont invités à poser des questions.</w:t>
+      </w:r>
     </w:p>
     <w:p>
       <w:pPr>
@@ -588,19 +788,18 @@
           <w:b/>
           <w:u w:val="single"/>
         </w:rPr>
-        <w:t>Validation des statuts</w:t>
-      </w:r>
-      <w:r>
-        <w:rPr>
-          <w:b/>
-          <w:u w:val="single"/>
-        </w:rPr>
-        <w:t> :</w:t>
-      </w:r>
-    </w:p>
-    <w:p>
-      <w:r>
-        <w:t>Suite à la lecture des statuts, ceci ont été validés à l’unanimité des membres présents. Les questions relatives aux statuts ayant étés posés lors de la lecture, le président décide de passer au point suivant.</w:t>
+        <w:t>Validation des statuts :</w:t>
+      </w:r>
+    </w:p>
+    <w:p>
+      <w:r>
+        <w:t xml:space="preserve">Suite à la lecture des statuts, ceci ont été validés à l’unanimité des membres présents. Les questions relatives aux statuts ayant étés posés lors de la </w:t>
+      </w:r>
+      <w:r>
+        <w:t>présentation de l’association</w:t>
+      </w:r>
+      <w:r>
+        <w:t>, le président décide de passer au point suivant.</w:t>
       </w:r>
     </w:p>
     <w:p/>
@@ -617,14 +816,7 @@
           <w:b/>
           <w:u w:val="single"/>
         </w:rPr>
-        <w:t>Election des membres de la Direction</w:t>
-      </w:r>
-      <w:r>
-        <w:rPr>
-          <w:b/>
-          <w:u w:val="single"/>
-        </w:rPr>
-        <w:t> :</w:t>
+        <w:t>Election des membres de la Direction :</w:t>
       </w:r>
     </w:p>
     <w:p>
@@ -645,10 +837,7 @@
         <w:t>Se présente : Maxime</w:t>
       </w:r>
       <w:r>
-        <w:t xml:space="preserve"> </w:t>
-      </w:r>
-      <w:r>
-        <w:t>RIFFLART</w:t>
+        <w:t xml:space="preserve"> RIFFLART</w:t>
       </w:r>
     </w:p>
     <w:tbl>
@@ -837,25 +1026,7 @@
     </w:tbl>
     <w:p>
       <w:r>
-        <w:t>Clément VACHET</w:t>
-      </w:r>
-      <w:r>
-        <w:t xml:space="preserve"> </w:t>
-      </w:r>
-      <w:r>
-        <w:t xml:space="preserve">est donc élu </w:t>
-      </w:r>
-      <w:r>
-        <w:t>vice-</w:t>
-      </w:r>
-      <w:r>
-        <w:t>président de l’association</w:t>
-      </w:r>
-      <w:r>
-        <w:t xml:space="preserve"> </w:t>
-      </w:r>
-      <w:r>
-        <w:t>à l’unanimité</w:t>
+        <w:t>Clément VACHET est donc élu vice-président de l’association à l’unanimité</w:t>
       </w:r>
       <w:r>
         <w:t>.</w:t>
@@ -916,6 +1087,7 @@
           </w:tcPr>
           <w:p>
             <w:r>
+              <w:lastRenderedPageBreak/>
               <w:t>Vote « Pour »</w:t>
             </w:r>
           </w:p>
@@ -962,25 +1134,7 @@
     </w:tbl>
     <w:p>
       <w:r>
-        <w:t>Axel GAUVRIT</w:t>
-      </w:r>
-      <w:r>
-        <w:t xml:space="preserve"> </w:t>
-      </w:r>
-      <w:r>
-        <w:t xml:space="preserve">est donc élu </w:t>
-      </w:r>
-      <w:r>
-        <w:t>secrétaire</w:t>
-      </w:r>
-      <w:r>
-        <w:t xml:space="preserve"> de l’association</w:t>
-      </w:r>
-      <w:r>
-        <w:t xml:space="preserve"> </w:t>
-      </w:r>
-      <w:r>
-        <w:t>à l’unanimité</w:t>
+        <w:t>Axel GAUVRIT est donc élu secrétaire de l’association à l’unanimité</w:t>
       </w:r>
       <w:r>
         <w:t>.</w:t>
@@ -1087,20 +1241,7 @@
     </w:tbl>
     <w:p>
       <w:r>
-        <w:lastRenderedPageBreak/>
-        <w:t>Alexandre PLATZ</w:t>
-      </w:r>
-      <w:r>
-        <w:t xml:space="preserve"> </w:t>
-      </w:r>
-      <w:r>
-        <w:t xml:space="preserve">est donc élu </w:t>
-      </w:r>
-      <w:r>
-        <w:t>trésorier</w:t>
-      </w:r>
-      <w:r>
-        <w:t xml:space="preserve"> de l’association à l’unanimité</w:t>
+        <w:t>Alexandre PLATZ est donc élu trésorier de l’association à l’unanimité</w:t>
       </w:r>
       <w:r>
         <w:t>.</w:t>
@@ -1392,28 +1533,19 @@
     </w:tbl>
     <w:p>
       <w:r>
-        <w:t>Louise MARX</w:t>
-      </w:r>
-      <w:r>
-        <w:t xml:space="preserve"> </w:t>
+        <w:t xml:space="preserve">Louise MARX </w:t>
       </w:r>
       <w:r>
         <w:t>est donc élue assesseur</w:t>
       </w:r>
       <w:r>
-        <w:t xml:space="preserve"> </w:t>
-      </w:r>
-      <w:r>
-        <w:t>à l’unanimité</w:t>
+        <w:t xml:space="preserve"> à l’unanimité</w:t>
       </w:r>
       <w:r>
         <w:t>.</w:t>
       </w:r>
     </w:p>
-    <w:p>
-      <w:bookmarkStart w:id="0" w:name="_GoBack"/>
-      <w:bookmarkEnd w:id="0"/>
-    </w:p>
+    <w:p/>
     <w:p>
       <w:pPr>
         <w:rPr>
@@ -1426,24 +1558,27 @@
           <w:b/>
           <w:u w:val="single"/>
         </w:rPr>
-        <w:t>Divers</w:t>
-      </w:r>
-      <w:r>
-        <w:rPr>
-          <w:b/>
-          <w:u w:val="single"/>
-        </w:rPr>
-        <w:t> :</w:t>
-      </w:r>
-    </w:p>
-    <w:p/>
+        <w:t>Divers :</w:t>
+      </w:r>
+    </w:p>
+    <w:p>
+      <w:r>
+        <w:t>Personne n’ayant de questions, le président termine l’assemblée.</w:t>
+      </w:r>
+    </w:p>
     <w:p/>
     <w:p/>
     <w:sectPr>
-      <w:headerReference w:type="default" r:id="rId8"/>
+      <w:headerReference w:type="even" r:id="rId8"/>
+      <w:headerReference w:type="default" r:id="rId9"/>
+      <w:footerReference w:type="even" r:id="rId10"/>
+      <w:footerReference w:type="default" r:id="rId11"/>
+      <w:headerReference w:type="first" r:id="rId12"/>
+      <w:footerReference w:type="first" r:id="rId13"/>
       <w:pgSz w:w="11906" w:h="16838"/>
       <w:pgMar w:top="1417" w:right="1417" w:bottom="1417" w:left="1417" w:header="708" w:footer="708" w:gutter="0"/>
       <w:cols w:space="708"/>
+      <w:titlePg/>
       <w:docGrid w:linePitch="360"/>
     </w:sectPr>
   </w:body>
@@ -1473,6 +1608,91 @@
     </w:p>
   </w:endnote>
 </w:endnotes>
+</file>
+
+<file path=word/footer1.xml><?xml version="1.0" encoding="utf-8"?>
+<w:ftr xmlns:wpc="http://schemas.microsoft.com/office/word/2010/wordprocessingCanvas" xmlns:cx="http://schemas.microsoft.com/office/drawing/2014/chartex" xmlns:mc="http://schemas.openxmlformats.org/markup-compatibility/2006" xmlns:o="urn:schemas-microsoft-com:office:office" xmlns:r="http://schemas.openxmlformats.org/officeDocument/2006/relationships" xmlns:m="http://schemas.openxmlformats.org/officeDocument/2006/math" xmlns:v="urn:schemas-microsoft-com:vml" xmlns:wp14="http://schemas.microsoft.com/office/word/2010/wordprocessingDrawing" xmlns:wp="http://schemas.openxmlformats.org/drawingml/2006/wordprocessingDrawing" xmlns:w10="urn:schemas-microsoft-com:office:word" xmlns:w="http://schemas.openxmlformats.org/wordprocessingml/2006/main" xmlns:w14="http://schemas.microsoft.com/office/word/2010/wordml" xmlns:w15="http://schemas.microsoft.com/office/word/2012/wordml" xmlns:w16se="http://schemas.microsoft.com/office/word/2015/wordml/symex" xmlns:wpg="http://schemas.microsoft.com/office/word/2010/wordprocessingGroup" xmlns:wpi="http://schemas.microsoft.com/office/word/2010/wordprocessingInk" xmlns:wne="http://schemas.microsoft.com/office/word/2006/wordml" xmlns:wps="http://schemas.microsoft.com/office/word/2010/wordprocessingShape" mc:Ignorable="w14 w15 w16se wp14">
+  <w:p>
+    <w:pPr>
+      <w:pStyle w:val="Pieddepage"/>
+    </w:pPr>
+  </w:p>
+</w:ftr>
+</file>
+
+<file path=word/footer2.xml><?xml version="1.0" encoding="utf-8"?>
+<w:ftr xmlns:wpc="http://schemas.microsoft.com/office/word/2010/wordprocessingCanvas" xmlns:cx="http://schemas.microsoft.com/office/drawing/2014/chartex" xmlns:mc="http://schemas.openxmlformats.org/markup-compatibility/2006" xmlns:o="urn:schemas-microsoft-com:office:office" xmlns:r="http://schemas.openxmlformats.org/officeDocument/2006/relationships" xmlns:m="http://schemas.openxmlformats.org/officeDocument/2006/math" xmlns:v="urn:schemas-microsoft-com:vml" xmlns:wp14="http://schemas.microsoft.com/office/word/2010/wordprocessingDrawing" xmlns:wp="http://schemas.openxmlformats.org/drawingml/2006/wordprocessingDrawing" xmlns:w10="urn:schemas-microsoft-com:office:word" xmlns:w="http://schemas.openxmlformats.org/wordprocessingml/2006/main" xmlns:w14="http://schemas.microsoft.com/office/word/2010/wordml" xmlns:w15="http://schemas.microsoft.com/office/word/2012/wordml" xmlns:w16se="http://schemas.microsoft.com/office/word/2015/wordml/symex" xmlns:wpg="http://schemas.microsoft.com/office/word/2010/wordprocessingGroup" xmlns:wpi="http://schemas.microsoft.com/office/word/2010/wordprocessingInk" xmlns:wne="http://schemas.microsoft.com/office/word/2006/wordml" xmlns:wps="http://schemas.microsoft.com/office/word/2010/wordprocessingShape" mc:Ignorable="w14 w15 w16se wp14">
+  <w:p>
+    <w:pPr>
+      <w:pStyle w:val="Pieddepage"/>
+      <w:jc w:val="right"/>
+    </w:pPr>
+    <w:r>
+      <w:t xml:space="preserve">Page </w:t>
+    </w:r>
+    <w:sdt>
+      <w:sdtPr>
+        <w:id w:val="412516424"/>
+        <w:docPartObj>
+          <w:docPartGallery w:val="Page Numbers (Bottom of Page)"/>
+          <w:docPartUnique/>
+        </w:docPartObj>
+      </w:sdtPr>
+      <w:sdtEndPr/>
+      <w:sdtContent>
+        <w:r>
+          <w:rPr>
+            <w:b/>
+          </w:rPr>
+          <w:fldChar w:fldCharType="begin"/>
+        </w:r>
+        <w:r>
+          <w:rPr>
+            <w:b/>
+          </w:rPr>
+          <w:instrText>PAGE   \* MERGEFORMAT</w:instrText>
+        </w:r>
+        <w:r>
+          <w:rPr>
+            <w:b/>
+          </w:rPr>
+          <w:fldChar w:fldCharType="separate"/>
+        </w:r>
+        <w:r>
+          <w:rPr>
+            <w:b/>
+            <w:noProof/>
+          </w:rPr>
+          <w:t>3</w:t>
+        </w:r>
+        <w:r>
+          <w:rPr>
+            <w:b/>
+          </w:rPr>
+          <w:fldChar w:fldCharType="end"/>
+        </w:r>
+        <w:r>
+          <w:t xml:space="preserve"> sur 3</w:t>
+        </w:r>
+      </w:sdtContent>
+    </w:sdt>
+  </w:p>
+  <w:p>
+    <w:pPr>
+      <w:pStyle w:val="Pieddepage"/>
+    </w:pPr>
+  </w:p>
+</w:ftr>
+</file>
+
+<file path=word/footer3.xml><?xml version="1.0" encoding="utf-8"?>
+<w:ftr xmlns:wpc="http://schemas.microsoft.com/office/word/2010/wordprocessingCanvas" xmlns:cx="http://schemas.microsoft.com/office/drawing/2014/chartex" xmlns:mc="http://schemas.openxmlformats.org/markup-compatibility/2006" xmlns:o="urn:schemas-microsoft-com:office:office" xmlns:r="http://schemas.openxmlformats.org/officeDocument/2006/relationships" xmlns:m="http://schemas.openxmlformats.org/officeDocument/2006/math" xmlns:v="urn:schemas-microsoft-com:vml" xmlns:wp14="http://schemas.microsoft.com/office/word/2010/wordprocessingDrawing" xmlns:wp="http://schemas.openxmlformats.org/drawingml/2006/wordprocessingDrawing" xmlns:w10="urn:schemas-microsoft-com:office:word" xmlns:w="http://schemas.openxmlformats.org/wordprocessingml/2006/main" xmlns:w14="http://schemas.microsoft.com/office/word/2010/wordml" xmlns:w15="http://schemas.microsoft.com/office/word/2012/wordml" xmlns:w16se="http://schemas.microsoft.com/office/word/2015/wordml/symex" xmlns:wpg="http://schemas.microsoft.com/office/word/2010/wordprocessingGroup" xmlns:wpi="http://schemas.microsoft.com/office/word/2010/wordprocessingInk" xmlns:wne="http://schemas.microsoft.com/office/word/2006/wordml" xmlns:wps="http://schemas.microsoft.com/office/word/2010/wordprocessingShape" mc:Ignorable="w14 w15 w16se wp14">
+  <w:p>
+    <w:pPr>
+      <w:pStyle w:val="Pieddepage"/>
+    </w:pPr>
+  </w:p>
+</w:ftr>
 </file>
 
 <file path=word/footnotes.xml><?xml version="1.0" encoding="utf-8"?>
@@ -1506,9 +1726,195 @@
     <w:pPr>
       <w:pStyle w:val="En-tte"/>
     </w:pPr>
-    <w:r>
-      <w:t>Entête à faire (PV, Logo, date)</w:t>
-    </w:r>
+  </w:p>
+</w:hdr>
+</file>
+
+<file path=word/header2.xml><?xml version="1.0" encoding="utf-8"?>
+<w:hdr xmlns:wpc="http://schemas.microsoft.com/office/word/2010/wordprocessingCanvas" xmlns:cx="http://schemas.microsoft.com/office/drawing/2014/chartex" xmlns:mc="http://schemas.openxmlformats.org/markup-compatibility/2006" xmlns:o="urn:schemas-microsoft-com:office:office" xmlns:r="http://schemas.openxmlformats.org/officeDocument/2006/relationships" xmlns:m="http://schemas.openxmlformats.org/officeDocument/2006/math" xmlns:v="urn:schemas-microsoft-com:vml" xmlns:wp14="http://schemas.microsoft.com/office/word/2010/wordprocessingDrawing" xmlns:wp="http://schemas.openxmlformats.org/drawingml/2006/wordprocessingDrawing" xmlns:w10="urn:schemas-microsoft-com:office:word" xmlns:w="http://schemas.openxmlformats.org/wordprocessingml/2006/main" xmlns:w14="http://schemas.microsoft.com/office/word/2010/wordml" xmlns:w15="http://schemas.microsoft.com/office/word/2012/wordml" xmlns:w16se="http://schemas.microsoft.com/office/word/2015/wordml/symex" xmlns:wpg="http://schemas.microsoft.com/office/word/2010/wordprocessingGroup" xmlns:wpi="http://schemas.microsoft.com/office/word/2010/wordprocessingInk" xmlns:wne="http://schemas.microsoft.com/office/word/2006/wordml" xmlns:wps="http://schemas.microsoft.com/office/word/2010/wordprocessingShape" mc:Ignorable="w14 w15 w16se wp14">
+  <w:p>
+    <w:pPr>
+      <w:pStyle w:val="En-tte"/>
+    </w:pPr>
+  </w:p>
+  <w:tbl>
+    <w:tblPr>
+      <w:tblStyle w:val="Grilledutableau"/>
+      <w:tblW w:w="0" w:type="auto"/>
+      <w:tblLook w:val="04A0" w:firstRow="1" w:lastRow="0" w:firstColumn="1" w:lastColumn="0" w:noHBand="0" w:noVBand="1"/>
+    </w:tblPr>
+    <w:tblGrid>
+      <w:gridCol w:w="3020"/>
+      <w:gridCol w:w="3921"/>
+      <w:gridCol w:w="2121"/>
+    </w:tblGrid>
+    <w:tr>
+      <w:trPr>
+        <w:trHeight w:val="699"/>
+      </w:trPr>
+      <w:tc>
+        <w:tcPr>
+          <w:tcW w:w="3020" w:type="dxa"/>
+          <w:vMerge w:val="restart"/>
+        </w:tcPr>
+        <w:p>
+          <w:pPr>
+            <w:pStyle w:val="En-tte"/>
+          </w:pPr>
+          <w:r>
+            <w:rPr>
+              <w:noProof/>
+              <w:lang w:eastAsia="fr-FR"/>
+            </w:rPr>
+            <w:drawing>
+              <wp:inline distT="0" distB="0" distL="0" distR="0" wp14:anchorId="68402BDB" wp14:editId="00DF66E0">
+                <wp:extent cx="1410354" cy="895350"/>
+                <wp:effectExtent l="0" t="0" r="0" b="0"/>
+                <wp:docPr id="2" name="Image 2"/>
+                <wp:cNvGraphicFramePr>
+                  <a:graphicFrameLocks xmlns:a="http://schemas.openxmlformats.org/drawingml/2006/main" noChangeAspect="1"/>
+                </wp:cNvGraphicFramePr>
+                <a:graphic xmlns:a="http://schemas.openxmlformats.org/drawingml/2006/main">
+                  <a:graphicData uri="http://schemas.openxmlformats.org/drawingml/2006/picture">
+                    <pic:pic xmlns:pic="http://schemas.openxmlformats.org/drawingml/2006/picture">
+                      <pic:nvPicPr>
+                        <pic:cNvPr id="1" name="SD Logo.png"/>
+                        <pic:cNvPicPr/>
+                      </pic:nvPicPr>
+                      <pic:blipFill>
+                        <a:blip r:embed="rId1" cstate="print">
+                          <a:extLst>
+                            <a:ext uri="{28A0092B-C50C-407E-A947-70E740481C1C}">
+                              <a14:useLocalDpi xmlns:a14="http://schemas.microsoft.com/office/drawing/2010/main" val="0"/>
+                            </a:ext>
+                          </a:extLst>
+                        </a:blip>
+                        <a:stretch>
+                          <a:fillRect/>
+                        </a:stretch>
+                      </pic:blipFill>
+                      <pic:spPr>
+                        <a:xfrm>
+                          <a:off x="0" y="0"/>
+                          <a:ext cx="1448304" cy="919442"/>
+                        </a:xfrm>
+                        <a:prstGeom prst="rect">
+                          <a:avLst/>
+                        </a:prstGeom>
+                      </pic:spPr>
+                    </pic:pic>
+                  </a:graphicData>
+                </a:graphic>
+              </wp:inline>
+            </w:drawing>
+          </w:r>
+        </w:p>
+      </w:tc>
+      <w:tc>
+        <w:tcPr>
+          <w:tcW w:w="3921" w:type="dxa"/>
+          <w:vAlign w:val="center"/>
+        </w:tcPr>
+        <w:p>
+          <w:pPr>
+            <w:pStyle w:val="En-tte"/>
+            <w:jc w:val="center"/>
+            <w:rPr>
+              <w:b/>
+            </w:rPr>
+          </w:pPr>
+          <w:proofErr w:type="spellStart"/>
+          <w:r>
+            <w:rPr>
+              <w:b/>
+              <w:sz w:val="32"/>
+            </w:rPr>
+            <w:t>Suspen’Dons</w:t>
+          </w:r>
+          <w:proofErr w:type="spellEnd"/>
+        </w:p>
+      </w:tc>
+      <w:tc>
+        <w:tcPr>
+          <w:tcW w:w="2121" w:type="dxa"/>
+          <w:vAlign w:val="center"/>
+        </w:tcPr>
+        <w:p>
+          <w:pPr>
+            <w:pStyle w:val="En-tte"/>
+            <w:jc w:val="center"/>
+          </w:pPr>
+          <w:proofErr w:type="spellStart"/>
+          <w:r>
+            <w:t>Procès Verbal</w:t>
+          </w:r>
+          <w:proofErr w:type="spellEnd"/>
+        </w:p>
+      </w:tc>
+    </w:tr>
+    <w:tr>
+      <w:tc>
+        <w:tcPr>
+          <w:tcW w:w="3020" w:type="dxa"/>
+          <w:vMerge/>
+        </w:tcPr>
+        <w:p>
+          <w:pPr>
+            <w:pStyle w:val="En-tte"/>
+          </w:pPr>
+        </w:p>
+      </w:tc>
+      <w:tc>
+        <w:tcPr>
+          <w:tcW w:w="3921" w:type="dxa"/>
+          <w:vAlign w:val="center"/>
+        </w:tcPr>
+        <w:p>
+          <w:pPr>
+            <w:pStyle w:val="En-tte"/>
+            <w:jc w:val="center"/>
+          </w:pPr>
+          <w:r>
+            <w:t>Assemblée Générale Constituante</w:t>
+          </w:r>
+        </w:p>
+      </w:tc>
+      <w:tc>
+        <w:tcPr>
+          <w:tcW w:w="2121" w:type="dxa"/>
+          <w:vAlign w:val="center"/>
+        </w:tcPr>
+        <w:p>
+          <w:pPr>
+            <w:pStyle w:val="En-tte"/>
+            <w:jc w:val="center"/>
+          </w:pPr>
+          <w:r>
+            <w:t>21/04/2017</w:t>
+          </w:r>
+        </w:p>
+      </w:tc>
+    </w:tr>
+  </w:tbl>
+  <w:p>
+    <w:pPr>
+      <w:pStyle w:val="En-tte"/>
+    </w:pPr>
+  </w:p>
+  <w:p>
+    <w:pPr>
+      <w:pStyle w:val="En-tte"/>
+    </w:pPr>
+  </w:p>
+</w:hdr>
+</file>
+
+<file path=word/header3.xml><?xml version="1.0" encoding="utf-8"?>
+<w:hdr xmlns:wpc="http://schemas.microsoft.com/office/word/2010/wordprocessingCanvas" xmlns:cx="http://schemas.microsoft.com/office/drawing/2014/chartex" xmlns:mc="http://schemas.openxmlformats.org/markup-compatibility/2006" xmlns:o="urn:schemas-microsoft-com:office:office" xmlns:r="http://schemas.openxmlformats.org/officeDocument/2006/relationships" xmlns:m="http://schemas.openxmlformats.org/officeDocument/2006/math" xmlns:v="urn:schemas-microsoft-com:vml" xmlns:wp14="http://schemas.microsoft.com/office/word/2010/wordprocessingDrawing" xmlns:wp="http://schemas.openxmlformats.org/drawingml/2006/wordprocessingDrawing" xmlns:w10="urn:schemas-microsoft-com:office:word" xmlns:w="http://schemas.openxmlformats.org/wordprocessingml/2006/main" xmlns:w14="http://schemas.microsoft.com/office/word/2010/wordml" xmlns:w15="http://schemas.microsoft.com/office/word/2012/wordml" xmlns:w16se="http://schemas.microsoft.com/office/word/2015/wordml/symex" xmlns:wpg="http://schemas.microsoft.com/office/word/2010/wordprocessingGroup" xmlns:wpi="http://schemas.microsoft.com/office/word/2010/wordprocessingInk" xmlns:wne="http://schemas.microsoft.com/office/word/2006/wordml" xmlns:wps="http://schemas.microsoft.com/office/word/2010/wordprocessingShape" mc:Ignorable="w14 w15 w16se wp14">
+  <w:p>
+    <w:pPr>
+      <w:pStyle w:val="En-tte"/>
+    </w:pPr>
   </w:p>
 </w:hdr>
 </file>

</xml_diff>